<commit_message>
Update pioMemoTemplate to reflect accurate titles for the Public Information Office, enhancing clarity and professionalism in the memorandum format.
</commit_message>
<xml_diff>
--- a/public/pioMemoTemplate.docx
+++ b/public/pioMemoTemplate.docx
@@ -317,47 +317,42 @@
           <w:sz w:val="22"/>
           <w:szCs w:val="22"/>
         </w:rPr>
-        <w:t>P</w:t>
-      </w:r>
-      <w:r>
-        <w:rPr>
-          <w:rFonts w:ascii="Tahoma" w:hAnsi="Tahoma" w:cs="Tahoma"/>
-          <w:sz w:val="22"/>
-          <w:szCs w:val="22"/>
-        </w:rPr>
-        <w:t>ublic</w:t>
-      </w:r>
-      <w:r>
-        <w:rPr>
-          <w:rFonts w:ascii="Tahoma" w:hAnsi="Tahoma" w:cs="Tahoma"/>
-          <w:sz w:val="22"/>
-          <w:szCs w:val="22"/>
-        </w:rPr>
-        <w:t xml:space="preserve"> I</w:t>
-      </w:r>
-      <w:r>
-        <w:rPr>
-          <w:rFonts w:ascii="Tahoma" w:hAnsi="Tahoma" w:cs="Tahoma"/>
-          <w:sz w:val="22"/>
-          <w:szCs w:val="22"/>
-        </w:rPr>
-        <w:t>nformation</w:t>
-      </w:r>
-      <w:r>
-        <w:rPr>
-          <w:rFonts w:ascii="Tahoma" w:hAnsi="Tahoma" w:cs="Tahoma"/>
-          <w:sz w:val="22"/>
-          <w:szCs w:val="22"/>
-        </w:rPr>
-        <w:t xml:space="preserve"> O</w:t>
-      </w:r>
-      <w:r>
-        <w:rPr>
-          <w:rFonts w:ascii="Tahoma" w:hAnsi="Tahoma" w:cs="Tahoma"/>
-          <w:sz w:val="22"/>
-          <w:szCs w:val="22"/>
-        </w:rPr>
-        <w:t>ffice</w:t>
+        <w:t>Designated Public Information Officer</w:t>
+      </w:r>
+    </w:p>
+    <w:p>
+      <w:pPr>
+        <w:ind w:left="360"/>
+        <w:jc w:val="both"/>
+        <w:rPr>
+          <w:rFonts w:ascii="Tahoma" w:hAnsi="Tahoma" w:cs="Tahoma"/>
+          <w:sz w:val="22"/>
+          <w:szCs w:val="22"/>
+        </w:rPr>
+      </w:pPr>
+      <w:r>
+        <w:rPr>
+          <w:rFonts w:ascii="Tahoma" w:hAnsi="Tahoma" w:cs="Tahoma"/>
+          <w:sz w:val="22"/>
+          <w:szCs w:val="22"/>
+        </w:rPr>
+        <w:tab/>
+      </w:r>
+      <w:r>
+        <w:rPr>
+          <w:rFonts w:ascii="Tahoma" w:hAnsi="Tahoma" w:cs="Tahoma"/>
+          <w:sz w:val="22"/>
+          <w:szCs w:val="22"/>
+        </w:rPr>
+        <w:tab/>
+      </w:r>
+      <w:r>
+        <w:rPr>
+          <w:rFonts w:ascii="Tahoma" w:hAnsi="Tahoma" w:cs="Tahoma"/>
+          <w:sz w:val="22"/>
+          <w:szCs w:val="22"/>
+        </w:rPr>
+        <w:t>Public Affairs and Information Staff</w:t>
       </w:r>
     </w:p>
     <w:p>

</xml_diff>